<commit_message>
Salmon added and tested
</commit_message>
<xml_diff>
--- a/PRAGUI_practical.docx
+++ b/PRAGUI_practical.docx
@@ -982,64 +982,15 @@
       </w:pPr>
       <w:r>
         <w:rPr/>
-        <w:t>- Tick cuff_gtf option so that cufflinks can use your annotation file.</w:t>
-      </w:r>
-    </w:p>
-    <w:p>
-      <w:pPr>
-        <w:pStyle w:val="Normal"/>
-        <w:rPr/>
-      </w:pPr>
-      <w:r>
-        <w:rPr/>
-      </w:r>
-    </w:p>
-    <w:p>
-      <w:pPr>
-        <w:pStyle w:val="Normal"/>
-        <w:rPr/>
-      </w:pPr>
-      <w:r>
-        <w:rPr/>
-        <w:t>In this example we will be running Cufflinks rather than DESeq2. Since our library is directional, we need to add that information as an option to Cufflinks (use cuff_opt box). That is done in the following manner for reversed directional libraries:</w:t>
-      </w:r>
-    </w:p>
-    <w:p>
-      <w:pPr>
-        <w:pStyle w:val="Normal"/>
-        <w:rPr/>
-      </w:pPr>
-      <w:r>
-        <w:rPr/>
-        <w:t>--library-type fr-firststrand</w:t>
-      </w:r>
-    </w:p>
-    <w:p>
-      <w:pPr>
-        <w:pStyle w:val="Normal"/>
-        <w:rPr/>
-      </w:pPr>
-      <w:r>
-        <w:rPr/>
-        <w:t>(if it were a standard directional library the term would be “--library-type fr-secondstrand”)</w:t>
-      </w:r>
-    </w:p>
-    <w:p>
-      <w:pPr>
-        <w:pStyle w:val="Normal"/>
-        <w:rPr/>
-      </w:pPr>
-      <w:r>
-        <w:rPr/>
-      </w:r>
-    </w:p>
-    <w:p>
-      <w:pPr>
-        <w:pStyle w:val="Normal"/>
-        <w:rPr/>
-      </w:pPr>
-      <w:r>
-        <w:rPr/>
+        <w:t>- Tick “</w:t>
+      </w:r>
+      <w:r>
+        <w:rPr/>
+        <w:t>GTF for Cufflinks</w:t>
+      </w:r>
+      <w:r>
+        <w:rPr/>
+        <w:t>” option so that cufflinks can use your annotation file.</w:t>
       </w:r>
     </w:p>
     <w:p>
@@ -1090,15 +1041,7 @@
       </w:pPr>
       <w:r>
         <w:rPr/>
-        <w:t xml:space="preserve">In this example, we will be comparing how two different environmental conditions affect worm neurons. WT animals have been exposed to 21% O2 and 7% O2. We have paired-end data for two replicates in each condition and we will </w:t>
-      </w:r>
-      <w:r>
-        <w:rPr/>
-        <w:t>only</w:t>
-      </w:r>
-      <w:r>
-        <w:rPr/>
-        <w:t xml:space="preserve"> be using data from chr3.</w:t>
+        <w:t>In this example, we will be comparing how two different environmental conditions affect worm neurons. WT animals have been exposed to 21% O2 and 7% O2. We have paired-end data for two replicates in each condition and we will only be using data from chr3.</w:t>
       </w:r>
     </w:p>
     <w:p>
@@ -1222,23 +1165,7 @@
       </w:pPr>
       <w:r>
         <w:rPr/>
-        <w:t xml:space="preserve">We will also copy </w:t>
-      </w:r>
-      <w:r>
-        <w:rPr/>
-        <w:t xml:space="preserve">and edit </w:t>
-      </w:r>
-      <w:r>
-        <w:rPr/>
-        <w:t xml:space="preserve">a samples file designed for this example </w:t>
-      </w:r>
-      <w:r>
-        <w:rPr/>
-        <w:t>by running the command</w:t>
-      </w:r>
-      <w:r>
-        <w:rPr/>
-        <w:t>:</w:t>
+        <w:t>We will also copy and edit a samples file designed for this example by running the command:</w:t>
       </w:r>
     </w:p>
     <w:p>
@@ -1431,11 +1358,7 @@
       </w:pPr>
       <w:r>
         <w:rPr/>
-        <w:t xml:space="preserve">- </w:t>
-      </w:r>
-      <w:r>
-        <w:rPr/>
-        <w:t>paired-end tags: r1 r2</w:t>
+        <w:t>- paired-end tags: r1 r2</w:t>
       </w:r>
     </w:p>
     <w:p>
@@ -1646,6 +1569,7 @@
     <w:rPrDefault>
       <w:rPr>
         <w:rFonts w:ascii="Liberation Serif" w:hAnsi="Liberation Serif" w:eastAsia="WenQuanYi Micro Hei" w:cs="Lohit Devanagari"/>
+        <w:sz w:val="20"/>
         <w:szCs w:val="24"/>
         <w:lang w:val="en-GB" w:eastAsia="zh-CN" w:bidi="hi-IN"/>
       </w:rPr>
@@ -1659,7 +1583,7 @@
     <w:qFormat/>
     <w:pPr>
       <w:widowControl/>
-      <w:overflowPunct w:val="false"/>
+      <w:overflowPunct w:val="true"/>
       <w:bidi w:val="0"/>
       <w:jc w:val="left"/>
     </w:pPr>

</xml_diff>